<commit_message>
Modified Assignment 4 Word doc
</commit_message>
<xml_diff>
--- a/Assignment 4 graphs and questions.docx
+++ b/Assignment 4 graphs and questions.docx
@@ -3,17 +3,1117 @@
 <w:document xmlns:wpc="http://schemas.microsoft.com/office/word/2010/wordprocessingCanvas" xmlns:cx="http://schemas.microsoft.com/office/drawing/2014/chartex" xmlns:cx1="http://schemas.microsoft.com/office/drawing/2015/9/8/chartex" xmlns:cx2="http://schemas.microsoft.com/office/drawing/2015/10/21/chartex" xmlns:cx3="http://schemas.microsoft.com/office/drawing/2016/5/9/chartex" xmlns:cx4="http://schemas.microsoft.com/office/drawing/2016/5/10/chartex" xmlns:cx5="http://schemas.microsoft.com/office/drawing/2016/5/11/chartex" xmlns:cx6="http://schemas.microsoft.com/office/drawing/2016/5/12/chartex" xmlns:cx7="http://schemas.microsoft.com/office/drawing/2016/5/13/chartex" xmlns:cx8="http://schemas.microsoft.com/office/drawing/2016/5/14/chartex" xmlns:mc="http://schemas.openxmlformats.org/markup-compatibility/2006" xmlns:o="urn:schemas-microsoft-com:office:office" xmlns:r="http://schemas.openxmlformats.org/officeDocument/2006/relationships" xmlns:m="http://schemas.openxmlformats.org/officeDocument/2006/math" xmlns:v="urn:schemas-microsoft-com:vml" xmlns:wp14="http://schemas.microsoft.com/office/word/2010/wordprocessingDrawing" xmlns:wp="http://schemas.openxmlformats.org/drawingml/2006/wordprocessingDrawing" xmlns:w10="urn:schemas-microsoft-com:office:word" xmlns:w="http://schemas.openxmlformats.org/wordprocessingml/2006/main" xmlns:w14="http://schemas.microsoft.com/office/word/2010/wordml" xmlns:w15="http://schemas.microsoft.com/office/word/2012/wordml" xmlns:w16se="http://schemas.microsoft.com/office/word/2015/wordml/symex" xmlns:wpg="http://schemas.microsoft.com/office/word/2010/wordprocessingGroup" xmlns:wpi="http://schemas.microsoft.com/office/word/2010/wordprocessingInk" xmlns:wne="http://schemas.microsoft.com/office/word/2006/wordml" xmlns:wps="http://schemas.microsoft.com/office/word/2010/wordprocessingShape" mc:Ignorable="w14 w15 w16se wp14">
   <w:body>
     <w:p>
+      <w:pPr>
+        <w:rPr>
+          <w:bCs/>
+        </w:rPr>
+      </w:pPr>
+      <w:r>
+        <w:rPr>
+          <w:bCs/>
+        </w:rPr>
+        <w:t xml:space="preserve">Please write the needed R code and provide the corresponding graphics and </w:t>
+      </w:r>
+      <w:r>
+        <w:rPr>
+          <w:bCs/>
+        </w:rPr>
+        <w:t>answers to the questions posed.</w:t>
+      </w:r>
+    </w:p>
+    <w:p>
+      <w:pPr>
+        <w:rPr>
+          <w:bCs/>
+        </w:rPr>
+      </w:pPr>
+    </w:p>
+    <w:p>
+      <w:pPr>
+        <w:rPr>
+          <w:bCs/>
+        </w:rPr>
+      </w:pPr>
+      <w:r>
+        <w:rPr>
+          <w:bCs/>
+        </w:rPr>
+        <w:t xml:space="preserve">Place all of your R functions/code in a single .R file. Please use comments to identify and separate what you do for problem 1 and 2. With respect to your </w:t>
+      </w:r>
+      <w:r>
+        <w:rPr>
+          <w:bCs/>
+        </w:rPr>
+        <w:t xml:space="preserve">graphics, please generate a PNG </w:t>
+      </w:r>
+      <w:r>
+        <w:rPr>
+          <w:bCs/>
+        </w:rPr>
+        <w:t>and copy them into a single MS</w:t>
+      </w:r>
+      <w:r>
+        <w:rPr>
+          <w:bCs/>
+        </w:rPr>
+        <w:t xml:space="preserve"> Word document. You will submit:</w:t>
+      </w:r>
+    </w:p>
+    <w:p>
+      <w:pPr>
+        <w:pStyle w:val="ListParagraph"/>
+        <w:numPr>
+          <w:ilvl w:val="0"/>
+          <w:numId w:val="1"/>
+        </w:numPr>
+        <w:rPr>
+          <w:bCs/>
+        </w:rPr>
+      </w:pPr>
+      <w:r>
+        <w:rPr>
+          <w:bCs/>
+        </w:rPr>
+        <w:t>an R fi</w:t>
+      </w:r>
+      <w:r>
+        <w:rPr>
+          <w:bCs/>
+        </w:rPr>
+        <w:t>le containing your code</w:t>
+      </w:r>
+    </w:p>
+    <w:p>
+      <w:pPr>
+        <w:pStyle w:val="ListParagraph"/>
+        <w:numPr>
+          <w:ilvl w:val="0"/>
+          <w:numId w:val="1"/>
+        </w:numPr>
+        <w:rPr>
+          <w:bCs/>
+        </w:rPr>
+      </w:pPr>
+      <w:r>
+        <w:rPr>
+          <w:bCs/>
+        </w:rPr>
+        <w:t>an MS Word document that contains your graphics and answ</w:t>
+      </w:r>
+      <w:r>
+        <w:rPr>
+          <w:bCs/>
+        </w:rPr>
+        <w:t>ers to questions posed</w:t>
+      </w:r>
+    </w:p>
+    <w:p>
+      <w:pPr>
+        <w:rPr>
+          <w:bCs/>
+        </w:rPr>
+      </w:pPr>
+    </w:p>
+    <w:p>
+      <w:pPr>
+        <w:rPr>
+          <w:bCs/>
+        </w:rPr>
+      </w:pPr>
+    </w:p>
+    <w:p>
+      <w:r>
+        <w:rPr>
+          <w:b/>
+          <w:bCs/>
+        </w:rPr>
+        <w:t>Problem 1</w:t>
+      </w:r>
+    </w:p>
+    <w:p/>
+    <w:p>
+      <w:r>
+        <w:t xml:space="preserve">For this </w:t>
+      </w:r>
+      <w:r>
+        <w:t>problem,</w:t>
+      </w:r>
+      <w:r>
+        <w:t xml:space="preserve"> you will make several scatter plots to answer a few key questions about professor salaries. (</w:t>
+      </w:r>
+      <w:r>
+        <w:rPr>
+          <w:i/>
+          <w:iCs/>
+        </w:rPr>
+        <w:t>Hint: Consider using a mix of visualization and regression</w:t>
+      </w:r>
+      <w:r>
+        <w:t>)</w:t>
+      </w:r>
+    </w:p>
+    <w:p/>
+    <w:p>
+      <w:r>
+        <w:t xml:space="preserve">First, read in the Salaries.csv file included into a data frame. (Bibliographic note: This is the “Salaries” dataset found at: </w:t>
+      </w:r>
+      <w:hyperlink r:id="rId6" w:history="1">
+        <w:r>
+          <w:rPr>
+            <w:rStyle w:val="Hyperlink"/>
+          </w:rPr>
+          <w:t>https://vincentarelbundock.github.io/Rdatasets/datasets.html</w:t>
+        </w:r>
+      </w:hyperlink>
+      <w:r>
+        <w:t>)</w:t>
+      </w:r>
+    </w:p>
+    <w:p/>
+    <w:p>
+      <w:pPr>
+        <w:pStyle w:val="ListParagraph"/>
+        <w:numPr>
+          <w:ilvl w:val="0"/>
+          <w:numId w:val="3"/>
+        </w:numPr>
+      </w:pPr>
+      <w:r>
+        <w:t xml:space="preserve">Do men and women make a discernable difference overall in their salaries as their </w:t>
+      </w:r>
+      <w:r>
+        <w:t>time as a professor progresses?</w:t>
+      </w:r>
+    </w:p>
+    <w:p>
+      <w:pPr>
+        <w:pStyle w:val="ListParagraph"/>
+        <w:numPr>
+          <w:ilvl w:val="0"/>
+          <w:numId w:val="3"/>
+        </w:numPr>
+      </w:pPr>
+      <w:r>
+        <w:t xml:space="preserve">Relative to salary, what are typical times in terms of </w:t>
+      </w:r>
+      <w:r>
+        <w:t>years of service for each rank?</w:t>
+      </w:r>
+    </w:p>
+    <w:p>
+      <w:pPr>
+        <w:pStyle w:val="ListParagraph"/>
+        <w:numPr>
+          <w:ilvl w:val="0"/>
+          <w:numId w:val="3"/>
+        </w:numPr>
+      </w:pPr>
+      <w:r>
+        <w:t>What general relationship exists between discipline and salary</w:t>
+      </w:r>
+      <w:r>
+        <w:t xml:space="preserve"> as time of service progresses?</w:t>
+      </w:r>
+    </w:p>
+    <w:p/>
+    <w:p/>
+    <w:p>
+      <w:r>
+        <w:rPr>
+          <w:b/>
+          <w:bCs/>
+        </w:rPr>
+        <w:t>Problem 2</w:t>
+      </w:r>
+    </w:p>
+    <w:p/>
+    <w:p>
+      <w:r>
+        <w:t>For this problem</w:t>
+      </w:r>
+      <w:r>
+        <w:t>,</w:t>
+      </w:r>
+      <w:r>
+        <w:t xml:space="preserve"> you will explore and model house prices in Boston. In essence, you are going to build the core of your own Zillow app. To begin, first install the MASS package. There is a dataset called “Boston” which includ</w:t>
+      </w:r>
+      <w:r>
+        <w:t>es housing prices from the 1970</w:t>
+      </w:r>
       <w:bookmarkStart w:id="0" w:name="_GoBack"/>
       <w:bookmarkEnd w:id="0"/>
+      <w:r>
+        <w:t>s. To access this data</w:t>
+      </w:r>
+      <w:r>
+        <w:t>, do the following:</w:t>
+      </w:r>
+    </w:p>
+    <w:p>
+      <w:pPr>
+        <w:pStyle w:val="ListParagraph"/>
+        <w:numPr>
+          <w:ilvl w:val="0"/>
+          <w:numId w:val="5"/>
+        </w:numPr>
+      </w:pPr>
+      <w:r>
+        <w:rPr>
+          <w:rFonts w:ascii="Courier New" w:hAnsi="Courier New" w:cs="Courier New"/>
+        </w:rPr>
+        <w:t>library(MASS)</w:t>
+      </w:r>
+    </w:p>
+    <w:p>
+      <w:pPr>
+        <w:pStyle w:val="ListParagraph"/>
+        <w:numPr>
+          <w:ilvl w:val="0"/>
+          <w:numId w:val="5"/>
+        </w:numPr>
+      </w:pPr>
+      <w:r>
+        <w:rPr>
+          <w:rFonts w:ascii="Courier New" w:hAnsi="Courier New" w:cs="Courier New"/>
+        </w:rPr>
+        <w:t>&gt; data(Boston)</w:t>
+      </w:r>
+    </w:p>
+    <w:p>
+      <w:pPr>
+        <w:pStyle w:val="ListParagraph"/>
+        <w:numPr>
+          <w:ilvl w:val="0"/>
+          <w:numId w:val="5"/>
+        </w:numPr>
+      </w:pPr>
+      <w:r>
+        <w:rPr>
+          <w:rFonts w:ascii="Courier New" w:hAnsi="Courier New" w:cs="Courier New"/>
+        </w:rPr>
+        <w:t>?Boston # This will take you to the Boston documentation</w:t>
+      </w:r>
+    </w:p>
+    <w:p/>
+    <w:p>
+      <w:r>
+        <w:t>The data will then be cont</w:t>
+      </w:r>
+      <w:r>
+        <w:t>ained in the Boston data frame.</w:t>
+      </w:r>
+    </w:p>
+    <w:p/>
+    <w:p>
+      <w:pPr>
+        <w:pStyle w:val="ListParagraph"/>
+        <w:numPr>
+          <w:ilvl w:val="0"/>
+          <w:numId w:val="7"/>
+        </w:numPr>
+      </w:pPr>
+      <w:r>
+        <w:t>Explore</w:t>
+      </w:r>
+      <w:r>
+        <w:t xml:space="preserve"> the data using visualizations.</w:t>
+      </w:r>
+    </w:p>
+    <w:p>
+      <w:pPr>
+        <w:pStyle w:val="ListParagraph"/>
+        <w:numPr>
+          <w:ilvl w:val="1"/>
+          <w:numId w:val="7"/>
+        </w:numPr>
+      </w:pPr>
+      <w:r>
+        <w:t>What are some relationships that stand o</w:t>
+      </w:r>
+      <w:r>
+        <w:t>ut as important to you and why?</w:t>
+      </w:r>
+    </w:p>
+    <w:p>
+      <w:pPr>
+        <w:pStyle w:val="ListParagraph"/>
+        <w:numPr>
+          <w:ilvl w:val="1"/>
+          <w:numId w:val="7"/>
+        </w:numPr>
+      </w:pPr>
+      <w:r>
+        <w:t>What hypotheses c</w:t>
+      </w:r>
+      <w:r>
+        <w:t>ome from your data exploration?</w:t>
+      </w:r>
+    </w:p>
+    <w:p>
+      <w:pPr>
+        <w:pStyle w:val="ListParagraph"/>
+        <w:numPr>
+          <w:ilvl w:val="1"/>
+          <w:numId w:val="7"/>
+        </w:numPr>
+      </w:pPr>
+      <w:r>
+        <w:t>Please include at least 3 plots of inte</w:t>
+      </w:r>
+      <w:r>
+        <w:t>rest and explain them.</w:t>
+      </w:r>
+    </w:p>
+    <w:p/>
+    <w:p>
+      <w:pPr>
+        <w:pStyle w:val="ListParagraph"/>
+        <w:numPr>
+          <w:ilvl w:val="0"/>
+          <w:numId w:val="7"/>
+        </w:numPr>
+      </w:pPr>
+      <w:r>
+        <w:t>Use regression modeling t</w:t>
+      </w:r>
+      <w:r>
+        <w:t>o construct a predictive model.</w:t>
+      </w:r>
+    </w:p>
+    <w:p>
+      <w:pPr>
+        <w:pStyle w:val="ListParagraph"/>
+        <w:numPr>
+          <w:ilvl w:val="1"/>
+          <w:numId w:val="7"/>
+        </w:numPr>
+      </w:pPr>
+      <w:r>
+        <w:t>What modeling assumptions (e.g. transformation of certain va</w:t>
+      </w:r>
+      <w:r>
+        <w:t xml:space="preserve">riables, inclusion/exclusion of </w:t>
+      </w:r>
+      <w:r>
+        <w:t>certain variabl</w:t>
+      </w:r>
+      <w:r>
+        <w:t>es, etc.) did you make and why?</w:t>
+      </w:r>
+    </w:p>
+    <w:p>
+      <w:pPr>
+        <w:pStyle w:val="ListParagraph"/>
+        <w:numPr>
+          <w:ilvl w:val="1"/>
+          <w:numId w:val="7"/>
+        </w:numPr>
+      </w:pPr>
+      <w:r>
+        <w:t>What is the final model you sett</w:t>
+      </w:r>
+      <w:r>
+        <w:t>led on? (i.e. the coefficients)</w:t>
+      </w:r>
+    </w:p>
+    <w:p>
+      <w:pPr>
+        <w:pStyle w:val="ListParagraph"/>
+        <w:numPr>
+          <w:ilvl w:val="1"/>
+          <w:numId w:val="7"/>
+        </w:numPr>
+      </w:pPr>
+      <w:r>
+        <w:lastRenderedPageBreak/>
+        <w:t>How good is your fit?</w:t>
+      </w:r>
+    </w:p>
+    <w:p>
+      <w:pPr>
+        <w:pStyle w:val="ListParagraph"/>
+        <w:numPr>
+          <w:ilvl w:val="1"/>
+          <w:numId w:val="7"/>
+        </w:numPr>
+      </w:pPr>
+      <w:r>
+        <w:t>Predict prices for a random 10% of the houses contained in the data and compare to actual values. What is the mean and st</w:t>
+      </w:r>
+      <w:r>
+        <w:t>andard deviation of the errors?</w:t>
+      </w:r>
     </w:p>
     <w:sectPr>
-      <w:pgSz w:w="12240" w:h="15840"/>
+      <w:pgSz w:w="12240" w:h="15840" w:code="1"/>
       <w:pgMar w:top="1440" w:right="1440" w:bottom="1440" w:left="1440" w:header="720" w:footer="720" w:gutter="0"/>
       <w:cols w:space="720"/>
-      <w:docGrid w:linePitch="360"/>
+      <w:noEndnote/>
+      <w:docGrid w:linePitch="326"/>
     </w:sectPr>
   </w:body>
 </w:document>
+</file>
+
+<file path=word/numbering.xml><?xml version="1.0" encoding="utf-8"?>
+<w:numbering xmlns:wpc="http://schemas.microsoft.com/office/word/2010/wordprocessingCanvas" xmlns:cx="http://schemas.microsoft.com/office/drawing/2014/chartex" xmlns:cx1="http://schemas.microsoft.com/office/drawing/2015/9/8/chartex" xmlns:cx2="http://schemas.microsoft.com/office/drawing/2015/10/21/chartex" xmlns:cx3="http://schemas.microsoft.com/office/drawing/2016/5/9/chartex" xmlns:cx4="http://schemas.microsoft.com/office/drawing/2016/5/10/chartex" xmlns:cx5="http://schemas.microsoft.com/office/drawing/2016/5/11/chartex" xmlns:cx6="http://schemas.microsoft.com/office/drawing/2016/5/12/chartex" xmlns:cx7="http://schemas.microsoft.com/office/drawing/2016/5/13/chartex" xmlns:cx8="http://schemas.microsoft.com/office/drawing/2016/5/14/chartex" xmlns:mc="http://schemas.openxmlformats.org/markup-compatibility/2006" xmlns:o="urn:schemas-microsoft-com:office:office" xmlns:r="http://schemas.openxmlformats.org/officeDocument/2006/relationships" xmlns:m="http://schemas.openxmlformats.org/officeDocument/2006/math" xmlns:v="urn:schemas-microsoft-com:vml" xmlns:wp14="http://schemas.microsoft.com/office/word/2010/wordprocessingDrawing" xmlns:wp="http://schemas.openxmlformats.org/drawingml/2006/wordprocessingDrawing" xmlns:w10="urn:schemas-microsoft-com:office:word" xmlns:w="http://schemas.openxmlformats.org/wordprocessingml/2006/main" xmlns:w14="http://schemas.microsoft.com/office/word/2010/wordml" xmlns:w15="http://schemas.microsoft.com/office/word/2012/wordml" xmlns:w16se="http://schemas.microsoft.com/office/word/2015/wordml/symex" xmlns:wpg="http://schemas.microsoft.com/office/word/2010/wordprocessingGroup" xmlns:wpi="http://schemas.microsoft.com/office/word/2010/wordprocessingInk" xmlns:wne="http://schemas.microsoft.com/office/word/2006/wordml" xmlns:wps="http://schemas.microsoft.com/office/word/2010/wordprocessingShape" mc:Ignorable="w14 w15 w16se wp14">
+  <w:abstractNum w:abstractNumId="0" w15:restartNumberingAfterBreak="0">
+    <w:nsid w:val="03580305"/>
+    <w:multiLevelType w:val="hybridMultilevel"/>
+    <w:tmpl w:val="09AEC226"/>
+    <w:lvl w:ilvl="0" w:tplc="04090011">
+      <w:start w:val="1"/>
+      <w:numFmt w:val="decimal"/>
+      <w:lvlText w:val="%1)"/>
+      <w:lvlJc w:val="left"/>
+      <w:pPr>
+        <w:ind w:left="720" w:hanging="360"/>
+      </w:pPr>
+    </w:lvl>
+    <w:lvl w:ilvl="1" w:tplc="04090019" w:tentative="1">
+      <w:start w:val="1"/>
+      <w:numFmt w:val="lowerLetter"/>
+      <w:lvlText w:val="%2."/>
+      <w:lvlJc w:val="left"/>
+      <w:pPr>
+        <w:ind w:left="1440" w:hanging="360"/>
+      </w:pPr>
+    </w:lvl>
+    <w:lvl w:ilvl="2" w:tplc="0409001B" w:tentative="1">
+      <w:start w:val="1"/>
+      <w:numFmt w:val="lowerRoman"/>
+      <w:lvlText w:val="%3."/>
+      <w:lvlJc w:val="right"/>
+      <w:pPr>
+        <w:ind w:left="2160" w:hanging="180"/>
+      </w:pPr>
+    </w:lvl>
+    <w:lvl w:ilvl="3" w:tplc="0409000F" w:tentative="1">
+      <w:start w:val="1"/>
+      <w:numFmt w:val="decimal"/>
+      <w:lvlText w:val="%4."/>
+      <w:lvlJc w:val="left"/>
+      <w:pPr>
+        <w:ind w:left="2880" w:hanging="360"/>
+      </w:pPr>
+    </w:lvl>
+    <w:lvl w:ilvl="4" w:tplc="04090019" w:tentative="1">
+      <w:start w:val="1"/>
+      <w:numFmt w:val="lowerLetter"/>
+      <w:lvlText w:val="%5."/>
+      <w:lvlJc w:val="left"/>
+      <w:pPr>
+        <w:ind w:left="3600" w:hanging="360"/>
+      </w:pPr>
+    </w:lvl>
+    <w:lvl w:ilvl="5" w:tplc="0409001B" w:tentative="1">
+      <w:start w:val="1"/>
+      <w:numFmt w:val="lowerRoman"/>
+      <w:lvlText w:val="%6."/>
+      <w:lvlJc w:val="right"/>
+      <w:pPr>
+        <w:ind w:left="4320" w:hanging="180"/>
+      </w:pPr>
+    </w:lvl>
+    <w:lvl w:ilvl="6" w:tplc="0409000F" w:tentative="1">
+      <w:start w:val="1"/>
+      <w:numFmt w:val="decimal"/>
+      <w:lvlText w:val="%7."/>
+      <w:lvlJc w:val="left"/>
+      <w:pPr>
+        <w:ind w:left="5040" w:hanging="360"/>
+      </w:pPr>
+    </w:lvl>
+    <w:lvl w:ilvl="7" w:tplc="04090019" w:tentative="1">
+      <w:start w:val="1"/>
+      <w:numFmt w:val="lowerLetter"/>
+      <w:lvlText w:val="%8."/>
+      <w:lvlJc w:val="left"/>
+      <w:pPr>
+        <w:ind w:left="5760" w:hanging="360"/>
+      </w:pPr>
+    </w:lvl>
+    <w:lvl w:ilvl="8" w:tplc="0409001B" w:tentative="1">
+      <w:start w:val="1"/>
+      <w:numFmt w:val="lowerRoman"/>
+      <w:lvlText w:val="%9."/>
+      <w:lvlJc w:val="right"/>
+      <w:pPr>
+        <w:ind w:left="6480" w:hanging="180"/>
+      </w:pPr>
+    </w:lvl>
+  </w:abstractNum>
+  <w:abstractNum w:abstractNumId="1" w15:restartNumberingAfterBreak="0">
+    <w:nsid w:val="24BC08B6"/>
+    <w:multiLevelType w:val="hybridMultilevel"/>
+    <w:tmpl w:val="D1566CE8"/>
+    <w:lvl w:ilvl="0" w:tplc="04090011">
+      <w:start w:val="1"/>
+      <w:numFmt w:val="decimal"/>
+      <w:lvlText w:val="%1)"/>
+      <w:lvlJc w:val="left"/>
+      <w:pPr>
+        <w:ind w:left="720" w:hanging="360"/>
+      </w:pPr>
+    </w:lvl>
+    <w:lvl w:ilvl="1" w:tplc="04090019">
+      <w:start w:val="1"/>
+      <w:numFmt w:val="lowerLetter"/>
+      <w:lvlText w:val="%2."/>
+      <w:lvlJc w:val="left"/>
+      <w:pPr>
+        <w:ind w:left="1440" w:hanging="360"/>
+      </w:pPr>
+    </w:lvl>
+    <w:lvl w:ilvl="2" w:tplc="0409001B" w:tentative="1">
+      <w:start w:val="1"/>
+      <w:numFmt w:val="lowerRoman"/>
+      <w:lvlText w:val="%3."/>
+      <w:lvlJc w:val="right"/>
+      <w:pPr>
+        <w:ind w:left="2160" w:hanging="180"/>
+      </w:pPr>
+    </w:lvl>
+    <w:lvl w:ilvl="3" w:tplc="0409000F" w:tentative="1">
+      <w:start w:val="1"/>
+      <w:numFmt w:val="decimal"/>
+      <w:lvlText w:val="%4."/>
+      <w:lvlJc w:val="left"/>
+      <w:pPr>
+        <w:ind w:left="2880" w:hanging="360"/>
+      </w:pPr>
+    </w:lvl>
+    <w:lvl w:ilvl="4" w:tplc="04090019" w:tentative="1">
+      <w:start w:val="1"/>
+      <w:numFmt w:val="lowerLetter"/>
+      <w:lvlText w:val="%5."/>
+      <w:lvlJc w:val="left"/>
+      <w:pPr>
+        <w:ind w:left="3600" w:hanging="360"/>
+      </w:pPr>
+    </w:lvl>
+    <w:lvl w:ilvl="5" w:tplc="0409001B" w:tentative="1">
+      <w:start w:val="1"/>
+      <w:numFmt w:val="lowerRoman"/>
+      <w:lvlText w:val="%6."/>
+      <w:lvlJc w:val="right"/>
+      <w:pPr>
+        <w:ind w:left="4320" w:hanging="180"/>
+      </w:pPr>
+    </w:lvl>
+    <w:lvl w:ilvl="6" w:tplc="0409000F" w:tentative="1">
+      <w:start w:val="1"/>
+      <w:numFmt w:val="decimal"/>
+      <w:lvlText w:val="%7."/>
+      <w:lvlJc w:val="left"/>
+      <w:pPr>
+        <w:ind w:left="5040" w:hanging="360"/>
+      </w:pPr>
+    </w:lvl>
+    <w:lvl w:ilvl="7" w:tplc="04090019" w:tentative="1">
+      <w:start w:val="1"/>
+      <w:numFmt w:val="lowerLetter"/>
+      <w:lvlText w:val="%8."/>
+      <w:lvlJc w:val="left"/>
+      <w:pPr>
+        <w:ind w:left="5760" w:hanging="360"/>
+      </w:pPr>
+    </w:lvl>
+    <w:lvl w:ilvl="8" w:tplc="0409001B" w:tentative="1">
+      <w:start w:val="1"/>
+      <w:numFmt w:val="lowerRoman"/>
+      <w:lvlText w:val="%9."/>
+      <w:lvlJc w:val="right"/>
+      <w:pPr>
+        <w:ind w:left="6480" w:hanging="180"/>
+      </w:pPr>
+    </w:lvl>
+  </w:abstractNum>
+  <w:abstractNum w:abstractNumId="2" w15:restartNumberingAfterBreak="0">
+    <w:nsid w:val="3432137B"/>
+    <w:multiLevelType w:val="hybridMultilevel"/>
+    <w:tmpl w:val="45006164"/>
+    <w:lvl w:ilvl="0" w:tplc="04090011">
+      <w:start w:val="1"/>
+      <w:numFmt w:val="decimal"/>
+      <w:lvlText w:val="%1)"/>
+      <w:lvlJc w:val="left"/>
+      <w:pPr>
+        <w:ind w:left="720" w:hanging="360"/>
+      </w:pPr>
+      <w:rPr>
+        <w:rFonts w:hint="default"/>
+      </w:rPr>
+    </w:lvl>
+    <w:lvl w:ilvl="1" w:tplc="04090019" w:tentative="1">
+      <w:start w:val="1"/>
+      <w:numFmt w:val="lowerLetter"/>
+      <w:lvlText w:val="%2."/>
+      <w:lvlJc w:val="left"/>
+      <w:pPr>
+        <w:ind w:left="1440" w:hanging="360"/>
+      </w:pPr>
+    </w:lvl>
+    <w:lvl w:ilvl="2" w:tplc="0409001B" w:tentative="1">
+      <w:start w:val="1"/>
+      <w:numFmt w:val="lowerRoman"/>
+      <w:lvlText w:val="%3."/>
+      <w:lvlJc w:val="right"/>
+      <w:pPr>
+        <w:ind w:left="2160" w:hanging="180"/>
+      </w:pPr>
+    </w:lvl>
+    <w:lvl w:ilvl="3" w:tplc="0409000F" w:tentative="1">
+      <w:start w:val="1"/>
+      <w:numFmt w:val="decimal"/>
+      <w:lvlText w:val="%4."/>
+      <w:lvlJc w:val="left"/>
+      <w:pPr>
+        <w:ind w:left="2880" w:hanging="360"/>
+      </w:pPr>
+    </w:lvl>
+    <w:lvl w:ilvl="4" w:tplc="04090019" w:tentative="1">
+      <w:start w:val="1"/>
+      <w:numFmt w:val="lowerLetter"/>
+      <w:lvlText w:val="%5."/>
+      <w:lvlJc w:val="left"/>
+      <w:pPr>
+        <w:ind w:left="3600" w:hanging="360"/>
+      </w:pPr>
+    </w:lvl>
+    <w:lvl w:ilvl="5" w:tplc="0409001B" w:tentative="1">
+      <w:start w:val="1"/>
+      <w:numFmt w:val="lowerRoman"/>
+      <w:lvlText w:val="%6."/>
+      <w:lvlJc w:val="right"/>
+      <w:pPr>
+        <w:ind w:left="4320" w:hanging="180"/>
+      </w:pPr>
+    </w:lvl>
+    <w:lvl w:ilvl="6" w:tplc="0409000F" w:tentative="1">
+      <w:start w:val="1"/>
+      <w:numFmt w:val="decimal"/>
+      <w:lvlText w:val="%7."/>
+      <w:lvlJc w:val="left"/>
+      <w:pPr>
+        <w:ind w:left="5040" w:hanging="360"/>
+      </w:pPr>
+    </w:lvl>
+    <w:lvl w:ilvl="7" w:tplc="04090019" w:tentative="1">
+      <w:start w:val="1"/>
+      <w:numFmt w:val="lowerLetter"/>
+      <w:lvlText w:val="%8."/>
+      <w:lvlJc w:val="left"/>
+      <w:pPr>
+        <w:ind w:left="5760" w:hanging="360"/>
+      </w:pPr>
+    </w:lvl>
+    <w:lvl w:ilvl="8" w:tplc="0409001B" w:tentative="1">
+      <w:start w:val="1"/>
+      <w:numFmt w:val="lowerRoman"/>
+      <w:lvlText w:val="%9."/>
+      <w:lvlJc w:val="right"/>
+      <w:pPr>
+        <w:ind w:left="6480" w:hanging="180"/>
+      </w:pPr>
+    </w:lvl>
+  </w:abstractNum>
+  <w:abstractNum w:abstractNumId="3" w15:restartNumberingAfterBreak="0">
+    <w:nsid w:val="45F86EF9"/>
+    <w:multiLevelType w:val="hybridMultilevel"/>
+    <w:tmpl w:val="1F0EE7CE"/>
+    <w:lvl w:ilvl="0" w:tplc="04090011">
+      <w:start w:val="1"/>
+      <w:numFmt w:val="decimal"/>
+      <w:lvlText w:val="%1)"/>
+      <w:lvlJc w:val="left"/>
+      <w:pPr>
+        <w:ind w:left="720" w:hanging="360"/>
+      </w:pPr>
+    </w:lvl>
+    <w:lvl w:ilvl="1" w:tplc="04090019" w:tentative="1">
+      <w:start w:val="1"/>
+      <w:numFmt w:val="lowerLetter"/>
+      <w:lvlText w:val="%2."/>
+      <w:lvlJc w:val="left"/>
+      <w:pPr>
+        <w:ind w:left="1440" w:hanging="360"/>
+      </w:pPr>
+    </w:lvl>
+    <w:lvl w:ilvl="2" w:tplc="0409001B" w:tentative="1">
+      <w:start w:val="1"/>
+      <w:numFmt w:val="lowerRoman"/>
+      <w:lvlText w:val="%3."/>
+      <w:lvlJc w:val="right"/>
+      <w:pPr>
+        <w:ind w:left="2160" w:hanging="180"/>
+      </w:pPr>
+    </w:lvl>
+    <w:lvl w:ilvl="3" w:tplc="0409000F" w:tentative="1">
+      <w:start w:val="1"/>
+      <w:numFmt w:val="decimal"/>
+      <w:lvlText w:val="%4."/>
+      <w:lvlJc w:val="left"/>
+      <w:pPr>
+        <w:ind w:left="2880" w:hanging="360"/>
+      </w:pPr>
+    </w:lvl>
+    <w:lvl w:ilvl="4" w:tplc="04090019" w:tentative="1">
+      <w:start w:val="1"/>
+      <w:numFmt w:val="lowerLetter"/>
+      <w:lvlText w:val="%5."/>
+      <w:lvlJc w:val="left"/>
+      <w:pPr>
+        <w:ind w:left="3600" w:hanging="360"/>
+      </w:pPr>
+    </w:lvl>
+    <w:lvl w:ilvl="5" w:tplc="0409001B" w:tentative="1">
+      <w:start w:val="1"/>
+      <w:numFmt w:val="lowerRoman"/>
+      <w:lvlText w:val="%6."/>
+      <w:lvlJc w:val="right"/>
+      <w:pPr>
+        <w:ind w:left="4320" w:hanging="180"/>
+      </w:pPr>
+    </w:lvl>
+    <w:lvl w:ilvl="6" w:tplc="0409000F" w:tentative="1">
+      <w:start w:val="1"/>
+      <w:numFmt w:val="decimal"/>
+      <w:lvlText w:val="%7."/>
+      <w:lvlJc w:val="left"/>
+      <w:pPr>
+        <w:ind w:left="5040" w:hanging="360"/>
+      </w:pPr>
+    </w:lvl>
+    <w:lvl w:ilvl="7" w:tplc="04090019" w:tentative="1">
+      <w:start w:val="1"/>
+      <w:numFmt w:val="lowerLetter"/>
+      <w:lvlText w:val="%8."/>
+      <w:lvlJc w:val="left"/>
+      <w:pPr>
+        <w:ind w:left="5760" w:hanging="360"/>
+      </w:pPr>
+    </w:lvl>
+    <w:lvl w:ilvl="8" w:tplc="0409001B" w:tentative="1">
+      <w:start w:val="1"/>
+      <w:numFmt w:val="lowerRoman"/>
+      <w:lvlText w:val="%9."/>
+      <w:lvlJc w:val="right"/>
+      <w:pPr>
+        <w:ind w:left="6480" w:hanging="180"/>
+      </w:pPr>
+    </w:lvl>
+  </w:abstractNum>
+  <w:abstractNum w:abstractNumId="4" w15:restartNumberingAfterBreak="0">
+    <w:nsid w:val="4FFD756E"/>
+    <w:multiLevelType w:val="hybridMultilevel"/>
+    <w:tmpl w:val="AB5A1282"/>
+    <w:lvl w:ilvl="0" w:tplc="FEF21B46">
+      <w:start w:val="1"/>
+      <w:numFmt w:val="bullet"/>
+      <w:lvlText w:val=""/>
+      <w:lvlJc w:val="left"/>
+      <w:pPr>
+        <w:ind w:left="720" w:hanging="360"/>
+      </w:pPr>
+      <w:rPr>
+        <w:rFonts w:ascii="Wingdings" w:eastAsiaTheme="minorHAnsi" w:hAnsi="Wingdings" w:cs="Courier New" w:hint="default"/>
+      </w:rPr>
+    </w:lvl>
+    <w:lvl w:ilvl="1" w:tplc="04090003" w:tentative="1">
+      <w:start w:val="1"/>
+      <w:numFmt w:val="bullet"/>
+      <w:lvlText w:val="o"/>
+      <w:lvlJc w:val="left"/>
+      <w:pPr>
+        <w:ind w:left="1440" w:hanging="360"/>
+      </w:pPr>
+      <w:rPr>
+        <w:rFonts w:ascii="Courier New" w:hAnsi="Courier New" w:cs="Courier New" w:hint="default"/>
+      </w:rPr>
+    </w:lvl>
+    <w:lvl w:ilvl="2" w:tplc="04090005" w:tentative="1">
+      <w:start w:val="1"/>
+      <w:numFmt w:val="bullet"/>
+      <w:lvlText w:val=""/>
+      <w:lvlJc w:val="left"/>
+      <w:pPr>
+        <w:ind w:left="2160" w:hanging="360"/>
+      </w:pPr>
+      <w:rPr>
+        <w:rFonts w:ascii="Wingdings" w:hAnsi="Wingdings" w:hint="default"/>
+      </w:rPr>
+    </w:lvl>
+    <w:lvl w:ilvl="3" w:tplc="04090001" w:tentative="1">
+      <w:start w:val="1"/>
+      <w:numFmt w:val="bullet"/>
+      <w:lvlText w:val=""/>
+      <w:lvlJc w:val="left"/>
+      <w:pPr>
+        <w:ind w:left="2880" w:hanging="360"/>
+      </w:pPr>
+      <w:rPr>
+        <w:rFonts w:ascii="Symbol" w:hAnsi="Symbol" w:hint="default"/>
+      </w:rPr>
+    </w:lvl>
+    <w:lvl w:ilvl="4" w:tplc="04090003" w:tentative="1">
+      <w:start w:val="1"/>
+      <w:numFmt w:val="bullet"/>
+      <w:lvlText w:val="o"/>
+      <w:lvlJc w:val="left"/>
+      <w:pPr>
+        <w:ind w:left="3600" w:hanging="360"/>
+      </w:pPr>
+      <w:rPr>
+        <w:rFonts w:ascii="Courier New" w:hAnsi="Courier New" w:cs="Courier New" w:hint="default"/>
+      </w:rPr>
+    </w:lvl>
+    <w:lvl w:ilvl="5" w:tplc="04090005" w:tentative="1">
+      <w:start w:val="1"/>
+      <w:numFmt w:val="bullet"/>
+      <w:lvlText w:val=""/>
+      <w:lvlJc w:val="left"/>
+      <w:pPr>
+        <w:ind w:left="4320" w:hanging="360"/>
+      </w:pPr>
+      <w:rPr>
+        <w:rFonts w:ascii="Wingdings" w:hAnsi="Wingdings" w:hint="default"/>
+      </w:rPr>
+    </w:lvl>
+    <w:lvl w:ilvl="6" w:tplc="04090001" w:tentative="1">
+      <w:start w:val="1"/>
+      <w:numFmt w:val="bullet"/>
+      <w:lvlText w:val=""/>
+      <w:lvlJc w:val="left"/>
+      <w:pPr>
+        <w:ind w:left="5040" w:hanging="360"/>
+      </w:pPr>
+      <w:rPr>
+        <w:rFonts w:ascii="Symbol" w:hAnsi="Symbol" w:hint="default"/>
+      </w:rPr>
+    </w:lvl>
+    <w:lvl w:ilvl="7" w:tplc="04090003" w:tentative="1">
+      <w:start w:val="1"/>
+      <w:numFmt w:val="bullet"/>
+      <w:lvlText w:val="o"/>
+      <w:lvlJc w:val="left"/>
+      <w:pPr>
+        <w:ind w:left="5760" w:hanging="360"/>
+      </w:pPr>
+      <w:rPr>
+        <w:rFonts w:ascii="Courier New" w:hAnsi="Courier New" w:cs="Courier New" w:hint="default"/>
+      </w:rPr>
+    </w:lvl>
+    <w:lvl w:ilvl="8" w:tplc="04090005" w:tentative="1">
+      <w:start w:val="1"/>
+      <w:numFmt w:val="bullet"/>
+      <w:lvlText w:val=""/>
+      <w:lvlJc w:val="left"/>
+      <w:pPr>
+        <w:ind w:left="6480" w:hanging="360"/>
+      </w:pPr>
+      <w:rPr>
+        <w:rFonts w:ascii="Wingdings" w:hAnsi="Wingdings" w:hint="default"/>
+      </w:rPr>
+    </w:lvl>
+  </w:abstractNum>
+  <w:abstractNum w:abstractNumId="5" w15:restartNumberingAfterBreak="0">
+    <w:nsid w:val="6BED226A"/>
+    <w:multiLevelType w:val="hybridMultilevel"/>
+    <w:tmpl w:val="A1F4AD2A"/>
+    <w:lvl w:ilvl="0" w:tplc="04090011">
+      <w:start w:val="1"/>
+      <w:numFmt w:val="decimal"/>
+      <w:lvlText w:val="%1)"/>
+      <w:lvlJc w:val="left"/>
+      <w:pPr>
+        <w:ind w:left="720" w:hanging="360"/>
+      </w:pPr>
+      <w:rPr>
+        <w:rFonts w:hint="default"/>
+      </w:rPr>
+    </w:lvl>
+    <w:lvl w:ilvl="1" w:tplc="04090019" w:tentative="1">
+      <w:start w:val="1"/>
+      <w:numFmt w:val="lowerLetter"/>
+      <w:lvlText w:val="%2."/>
+      <w:lvlJc w:val="left"/>
+      <w:pPr>
+        <w:ind w:left="1440" w:hanging="360"/>
+      </w:pPr>
+    </w:lvl>
+    <w:lvl w:ilvl="2" w:tplc="0409001B" w:tentative="1">
+      <w:start w:val="1"/>
+      <w:numFmt w:val="lowerRoman"/>
+      <w:lvlText w:val="%3."/>
+      <w:lvlJc w:val="right"/>
+      <w:pPr>
+        <w:ind w:left="2160" w:hanging="180"/>
+      </w:pPr>
+    </w:lvl>
+    <w:lvl w:ilvl="3" w:tplc="0409000F" w:tentative="1">
+      <w:start w:val="1"/>
+      <w:numFmt w:val="decimal"/>
+      <w:lvlText w:val="%4."/>
+      <w:lvlJc w:val="left"/>
+      <w:pPr>
+        <w:ind w:left="2880" w:hanging="360"/>
+      </w:pPr>
+    </w:lvl>
+    <w:lvl w:ilvl="4" w:tplc="04090019" w:tentative="1">
+      <w:start w:val="1"/>
+      <w:numFmt w:val="lowerLetter"/>
+      <w:lvlText w:val="%5."/>
+      <w:lvlJc w:val="left"/>
+      <w:pPr>
+        <w:ind w:left="3600" w:hanging="360"/>
+      </w:pPr>
+    </w:lvl>
+    <w:lvl w:ilvl="5" w:tplc="0409001B" w:tentative="1">
+      <w:start w:val="1"/>
+      <w:numFmt w:val="lowerRoman"/>
+      <w:lvlText w:val="%6."/>
+      <w:lvlJc w:val="right"/>
+      <w:pPr>
+        <w:ind w:left="4320" w:hanging="180"/>
+      </w:pPr>
+    </w:lvl>
+    <w:lvl w:ilvl="6" w:tplc="0409000F" w:tentative="1">
+      <w:start w:val="1"/>
+      <w:numFmt w:val="decimal"/>
+      <w:lvlText w:val="%7."/>
+      <w:lvlJc w:val="left"/>
+      <w:pPr>
+        <w:ind w:left="5040" w:hanging="360"/>
+      </w:pPr>
+    </w:lvl>
+    <w:lvl w:ilvl="7" w:tplc="04090019" w:tentative="1">
+      <w:start w:val="1"/>
+      <w:numFmt w:val="lowerLetter"/>
+      <w:lvlText w:val="%8."/>
+      <w:lvlJc w:val="left"/>
+      <w:pPr>
+        <w:ind w:left="5760" w:hanging="360"/>
+      </w:pPr>
+    </w:lvl>
+    <w:lvl w:ilvl="8" w:tplc="0409001B" w:tentative="1">
+      <w:start w:val="1"/>
+      <w:numFmt w:val="lowerRoman"/>
+      <w:lvlText w:val="%9."/>
+      <w:lvlJc w:val="right"/>
+      <w:pPr>
+        <w:ind w:left="6480" w:hanging="180"/>
+      </w:pPr>
+    </w:lvl>
+  </w:abstractNum>
+  <w:abstractNum w:abstractNumId="6" w15:restartNumberingAfterBreak="0">
+    <w:nsid w:val="71550742"/>
+    <w:multiLevelType w:val="hybridMultilevel"/>
+    <w:tmpl w:val="1F4C07EE"/>
+    <w:lvl w:ilvl="0" w:tplc="04090011">
+      <w:start w:val="1"/>
+      <w:numFmt w:val="decimal"/>
+      <w:lvlText w:val="%1)"/>
+      <w:lvlJc w:val="left"/>
+      <w:pPr>
+        <w:ind w:left="720" w:hanging="360"/>
+      </w:pPr>
+    </w:lvl>
+    <w:lvl w:ilvl="1" w:tplc="04090019" w:tentative="1">
+      <w:start w:val="1"/>
+      <w:numFmt w:val="lowerLetter"/>
+      <w:lvlText w:val="%2."/>
+      <w:lvlJc w:val="left"/>
+      <w:pPr>
+        <w:ind w:left="1440" w:hanging="360"/>
+      </w:pPr>
+    </w:lvl>
+    <w:lvl w:ilvl="2" w:tplc="0409001B" w:tentative="1">
+      <w:start w:val="1"/>
+      <w:numFmt w:val="lowerRoman"/>
+      <w:lvlText w:val="%3."/>
+      <w:lvlJc w:val="right"/>
+      <w:pPr>
+        <w:ind w:left="2160" w:hanging="180"/>
+      </w:pPr>
+    </w:lvl>
+    <w:lvl w:ilvl="3" w:tplc="0409000F" w:tentative="1">
+      <w:start w:val="1"/>
+      <w:numFmt w:val="decimal"/>
+      <w:lvlText w:val="%4."/>
+      <w:lvlJc w:val="left"/>
+      <w:pPr>
+        <w:ind w:left="2880" w:hanging="360"/>
+      </w:pPr>
+    </w:lvl>
+    <w:lvl w:ilvl="4" w:tplc="04090019" w:tentative="1">
+      <w:start w:val="1"/>
+      <w:numFmt w:val="lowerLetter"/>
+      <w:lvlText w:val="%5."/>
+      <w:lvlJc w:val="left"/>
+      <w:pPr>
+        <w:ind w:left="3600" w:hanging="360"/>
+      </w:pPr>
+    </w:lvl>
+    <w:lvl w:ilvl="5" w:tplc="0409001B" w:tentative="1">
+      <w:start w:val="1"/>
+      <w:numFmt w:val="lowerRoman"/>
+      <w:lvlText w:val="%6."/>
+      <w:lvlJc w:val="right"/>
+      <w:pPr>
+        <w:ind w:left="4320" w:hanging="180"/>
+      </w:pPr>
+    </w:lvl>
+    <w:lvl w:ilvl="6" w:tplc="0409000F" w:tentative="1">
+      <w:start w:val="1"/>
+      <w:numFmt w:val="decimal"/>
+      <w:lvlText w:val="%7."/>
+      <w:lvlJc w:val="left"/>
+      <w:pPr>
+        <w:ind w:left="5040" w:hanging="360"/>
+      </w:pPr>
+    </w:lvl>
+    <w:lvl w:ilvl="7" w:tplc="04090019" w:tentative="1">
+      <w:start w:val="1"/>
+      <w:numFmt w:val="lowerLetter"/>
+      <w:lvlText w:val="%8."/>
+      <w:lvlJc w:val="left"/>
+      <w:pPr>
+        <w:ind w:left="5760" w:hanging="360"/>
+      </w:pPr>
+    </w:lvl>
+    <w:lvl w:ilvl="8" w:tplc="0409001B" w:tentative="1">
+      <w:start w:val="1"/>
+      <w:numFmt w:val="lowerRoman"/>
+      <w:lvlText w:val="%9."/>
+      <w:lvlJc w:val="right"/>
+      <w:pPr>
+        <w:ind w:left="6480" w:hanging="180"/>
+      </w:pPr>
+    </w:lvl>
+  </w:abstractNum>
+  <w:num w:numId="1">
+    <w:abstractNumId w:val="3"/>
+  </w:num>
+  <w:num w:numId="2">
+    <w:abstractNumId w:val="2"/>
+  </w:num>
+  <w:num w:numId="3">
+    <w:abstractNumId w:val="0"/>
+  </w:num>
+  <w:num w:numId="4">
+    <w:abstractNumId w:val="5"/>
+  </w:num>
+  <w:num w:numId="5">
+    <w:abstractNumId w:val="6"/>
+  </w:num>
+  <w:num w:numId="6">
+    <w:abstractNumId w:val="4"/>
+  </w:num>
+  <w:num w:numId="7">
+    <w:abstractNumId w:val="1"/>
+  </w:num>
+</w:numbering>
 </file>
 
 <file path=word/styles.xml><?xml version="1.0" encoding="utf-8"?>
@@ -412,7 +1512,6 @@
   <w:style w:type="character" w:default="1" w:styleId="DefaultParagraphFont">
     <w:name w:val="Default Paragraph Font"/>
     <w:uiPriority w:val="1"/>
-    <w:semiHidden/>
     <w:unhideWhenUsed/>
   </w:style>
   <w:style w:type="table" w:default="1" w:styleId="TableNormal">
@@ -435,6 +1534,40 @@
     <w:uiPriority w:val="99"/>
     <w:semiHidden/>
     <w:unhideWhenUsed/>
+  </w:style>
+  <w:style w:type="character" w:styleId="Hyperlink">
+    <w:name w:val="Hyperlink"/>
+    <w:basedOn w:val="DefaultParagraphFont"/>
+    <w:uiPriority w:val="99"/>
+    <w:unhideWhenUsed/>
+    <w:rsid w:val="008D3277"/>
+    <w:rPr>
+      <w:color w:val="0563C1" w:themeColor="hyperlink"/>
+      <w:u w:val="single"/>
+    </w:rPr>
+  </w:style>
+  <w:style w:type="character" w:styleId="Mention">
+    <w:name w:val="Mention"/>
+    <w:basedOn w:val="DefaultParagraphFont"/>
+    <w:uiPriority w:val="99"/>
+    <w:semiHidden/>
+    <w:unhideWhenUsed/>
+    <w:rsid w:val="008D3277"/>
+    <w:rPr>
+      <w:color w:val="2B579A"/>
+      <w:shd w:val="clear" w:color="auto" w:fill="E6E6E6"/>
+    </w:rPr>
+  </w:style>
+  <w:style w:type="paragraph" w:styleId="ListParagraph">
+    <w:name w:val="List Paragraph"/>
+    <w:basedOn w:val="Normal"/>
+    <w:uiPriority w:val="34"/>
+    <w:qFormat/>
+    <w:rsid w:val="008D3277"/>
+    <w:pPr>
+      <w:ind w:left="720"/>
+      <w:contextualSpacing/>
+    </w:pPr>
   </w:style>
 </w:styles>
 </file>
@@ -698,4 +1831,16 @@
     </a:ext>
   </a:extLst>
 </a:theme>
+</file>
+
+<file path=customXml/item1.xml><?xml version="1.0" encoding="utf-8"?>
+<b:Sources xmlns:b="http://schemas.openxmlformats.org/officeDocument/2006/bibliography" xmlns="http://schemas.openxmlformats.org/officeDocument/2006/bibliography" SelectedStyle="\CHICAGO.XSL" StyleName="Chicago" Version="16"/>
+</file>
+
+<file path=customXml/itemProps1.xml><?xml version="1.0" encoding="utf-8"?>
+<ds:datastoreItem xmlns:ds="http://schemas.openxmlformats.org/officeDocument/2006/customXml" ds:itemID="{137B6359-9337-44EB-9CE6-8FAB70FE9CF9}">
+  <ds:schemaRefs>
+    <ds:schemaRef ds:uri="http://schemas.openxmlformats.org/officeDocument/2006/bibliography"/>
+  </ds:schemaRefs>
+</ds:datastoreItem>
 </file>
</xml_diff>

<commit_message>
Added graph files and table pictures, modified word doc
</commit_message>
<xml_diff>
--- a/Assignment 4 graphs and questions.docx
+++ b/Assignment 4 graphs and questions.docx
@@ -2,125 +2,6 @@
 <file path=word/document.xml><?xml version="1.0" encoding="utf-8"?>
 <w:document xmlns:wpc="http://schemas.microsoft.com/office/word/2010/wordprocessingCanvas" xmlns:cx="http://schemas.microsoft.com/office/drawing/2014/chartex" xmlns:cx1="http://schemas.microsoft.com/office/drawing/2015/9/8/chartex" xmlns:cx2="http://schemas.microsoft.com/office/drawing/2015/10/21/chartex" xmlns:cx3="http://schemas.microsoft.com/office/drawing/2016/5/9/chartex" xmlns:cx4="http://schemas.microsoft.com/office/drawing/2016/5/10/chartex" xmlns:cx5="http://schemas.microsoft.com/office/drawing/2016/5/11/chartex" xmlns:cx6="http://schemas.microsoft.com/office/drawing/2016/5/12/chartex" xmlns:cx7="http://schemas.microsoft.com/office/drawing/2016/5/13/chartex" xmlns:cx8="http://schemas.microsoft.com/office/drawing/2016/5/14/chartex" xmlns:mc="http://schemas.openxmlformats.org/markup-compatibility/2006" xmlns:o="urn:schemas-microsoft-com:office:office" xmlns:r="http://schemas.openxmlformats.org/officeDocument/2006/relationships" xmlns:m="http://schemas.openxmlformats.org/officeDocument/2006/math" xmlns:v="urn:schemas-microsoft-com:vml" xmlns:wp14="http://schemas.microsoft.com/office/word/2010/wordprocessingDrawing" xmlns:wp="http://schemas.openxmlformats.org/drawingml/2006/wordprocessingDrawing" xmlns:w10="urn:schemas-microsoft-com:office:word" xmlns:w="http://schemas.openxmlformats.org/wordprocessingml/2006/main" xmlns:w14="http://schemas.microsoft.com/office/word/2010/wordml" xmlns:w15="http://schemas.microsoft.com/office/word/2012/wordml" xmlns:w16se="http://schemas.microsoft.com/office/word/2015/wordml/symex" xmlns:wpg="http://schemas.microsoft.com/office/word/2010/wordprocessingGroup" xmlns:wpi="http://schemas.microsoft.com/office/word/2010/wordprocessingInk" xmlns:wne="http://schemas.microsoft.com/office/word/2006/wordml" xmlns:wps="http://schemas.microsoft.com/office/word/2010/wordprocessingShape" mc:Ignorable="w14 w15 w16se wp14">
   <w:body>
-    <w:p>
-      <w:pPr>
-        <w:rPr>
-          <w:bCs/>
-        </w:rPr>
-      </w:pPr>
-      <w:r>
-        <w:rPr>
-          <w:bCs/>
-        </w:rPr>
-        <w:t xml:space="preserve">Please write the needed R code and provide the corresponding graphics and </w:t>
-      </w:r>
-      <w:r>
-        <w:rPr>
-          <w:bCs/>
-        </w:rPr>
-        <w:t>answers to the questions posed.</w:t>
-      </w:r>
-    </w:p>
-    <w:p>
-      <w:pPr>
-        <w:rPr>
-          <w:bCs/>
-        </w:rPr>
-      </w:pPr>
-    </w:p>
-    <w:p>
-      <w:pPr>
-        <w:rPr>
-          <w:bCs/>
-        </w:rPr>
-      </w:pPr>
-      <w:r>
-        <w:rPr>
-          <w:bCs/>
-        </w:rPr>
-        <w:t xml:space="preserve">Place all of your R functions/code in a single .R file. Please use comments to identify and separate what you do for problem 1 and 2. With respect to your </w:t>
-      </w:r>
-      <w:r>
-        <w:rPr>
-          <w:bCs/>
-        </w:rPr>
-        <w:t xml:space="preserve">graphics, please generate a PNG </w:t>
-      </w:r>
-      <w:r>
-        <w:rPr>
-          <w:bCs/>
-        </w:rPr>
-        <w:t>and copy them into a single MS</w:t>
-      </w:r>
-      <w:r>
-        <w:rPr>
-          <w:bCs/>
-        </w:rPr>
-        <w:t xml:space="preserve"> Word document. You will submit:</w:t>
-      </w:r>
-    </w:p>
-    <w:p>
-      <w:pPr>
-        <w:pStyle w:val="ListParagraph"/>
-        <w:numPr>
-          <w:ilvl w:val="0"/>
-          <w:numId w:val="1"/>
-        </w:numPr>
-        <w:rPr>
-          <w:bCs/>
-        </w:rPr>
-      </w:pPr>
-      <w:r>
-        <w:rPr>
-          <w:bCs/>
-        </w:rPr>
-        <w:t>an R fi</w:t>
-      </w:r>
-      <w:r>
-        <w:rPr>
-          <w:bCs/>
-        </w:rPr>
-        <w:t>le containing your code</w:t>
-      </w:r>
-    </w:p>
-    <w:p>
-      <w:pPr>
-        <w:pStyle w:val="ListParagraph"/>
-        <w:numPr>
-          <w:ilvl w:val="0"/>
-          <w:numId w:val="1"/>
-        </w:numPr>
-        <w:rPr>
-          <w:bCs/>
-        </w:rPr>
-      </w:pPr>
-      <w:r>
-        <w:rPr>
-          <w:bCs/>
-        </w:rPr>
-        <w:t>an MS Word document that contains your graphics and answ</w:t>
-      </w:r>
-      <w:r>
-        <w:rPr>
-          <w:bCs/>
-        </w:rPr>
-        <w:t>ers to questions posed</w:t>
-      </w:r>
-    </w:p>
-    <w:p>
-      <w:pPr>
-        <w:rPr>
-          <w:bCs/>
-        </w:rPr>
-      </w:pPr>
-    </w:p>
-    <w:p>
-      <w:pPr>
-        <w:rPr>
-          <w:bCs/>
-        </w:rPr>
-      </w:pPr>
-    </w:p>
     <w:p>
       <w:r>
         <w:rPr>
@@ -132,45 +13,6 @@
     </w:p>
     <w:p/>
     <w:p>
-      <w:r>
-        <w:t xml:space="preserve">For this </w:t>
-      </w:r>
-      <w:r>
-        <w:t>problem,</w:t>
-      </w:r>
-      <w:r>
-        <w:t xml:space="preserve"> you will make several scatter plots to answer a few key questions about professor salaries. (</w:t>
-      </w:r>
-      <w:r>
-        <w:rPr>
-          <w:i/>
-          <w:iCs/>
-        </w:rPr>
-        <w:t>Hint: Consider using a mix of visualization and regression</w:t>
-      </w:r>
-      <w:r>
-        <w:t>)</w:t>
-      </w:r>
-    </w:p>
-    <w:p/>
-    <w:p>
-      <w:r>
-        <w:t xml:space="preserve">First, read in the Salaries.csv file included into a data frame. (Bibliographic note: This is the “Salaries” dataset found at: </w:t>
-      </w:r>
-      <w:hyperlink r:id="rId6" w:history="1">
-        <w:r>
-          <w:rPr>
-            <w:rStyle w:val="Hyperlink"/>
-          </w:rPr>
-          <w:t>https://vincentarelbundock.github.io/Rdatasets/datasets.html</w:t>
-        </w:r>
-      </w:hyperlink>
-      <w:r>
-        <w:t>)</w:t>
-      </w:r>
-    </w:p>
-    <w:p/>
-    <w:p>
       <w:pPr>
         <w:pStyle w:val="ListParagraph"/>
         <w:numPr>
@@ -185,6 +27,80 @@
         <w:t>time as a professor progresses?</w:t>
       </w:r>
     </w:p>
+    <w:p/>
+    <w:p>
+      <w:pPr>
+        <w:ind w:left="720"/>
+      </w:pPr>
+      <w:r>
+        <w:t>Yes,</w:t>
+      </w:r>
+      <w:r>
+        <w:t xml:space="preserve"> they do. The first thing you will notice about this graph is that there are many more male professors than female. At the beginning of their career, men start ou</w:t>
+      </w:r>
+      <w:r>
+        <w:t>t making more money than women, but as time goes on, women end up making more money more quickly than men. Men and women end up making the same amount of money around 21 to 22 years into their career.</w:t>
+      </w:r>
+    </w:p>
+    <w:p/>
+    <w:p>
+      <w:pPr>
+        <w:jc w:val="center"/>
+      </w:pPr>
+      <w:r>
+        <w:rPr>
+          <w:noProof/>
+        </w:rPr>
+        <w:drawing>
+          <wp:inline distT="0" distB="0" distL="0" distR="0">
+            <wp:extent cx="4684856" cy="2812415"/>
+            <wp:effectExtent l="0" t="0" r="1905" b="6985"/>
+            <wp:docPr id="1" name="Picture 1"/>
+            <wp:cNvGraphicFramePr>
+              <a:graphicFrameLocks xmlns:a="http://schemas.openxmlformats.org/drawingml/2006/main" noChangeAspect="1"/>
+            </wp:cNvGraphicFramePr>
+            <a:graphic xmlns:a="http://schemas.openxmlformats.org/drawingml/2006/main">
+              <a:graphicData uri="http://schemas.openxmlformats.org/drawingml/2006/picture">
+                <pic:pic xmlns:pic="http://schemas.openxmlformats.org/drawingml/2006/picture">
+                  <pic:nvPicPr>
+                    <pic:cNvPr id="1" name="Problem1 Q1.jpeg"/>
+                    <pic:cNvPicPr/>
+                  </pic:nvPicPr>
+                  <pic:blipFill>
+                    <a:blip r:embed="rId6">
+                      <a:extLst>
+                        <a:ext uri="{28A0092B-C50C-407E-A947-70E740481C1C}">
+                          <a14:useLocalDpi xmlns:a14="http://schemas.microsoft.com/office/drawing/2010/main" val="0"/>
+                        </a:ext>
+                      </a:extLst>
+                    </a:blip>
+                    <a:stretch>
+                      <a:fillRect/>
+                    </a:stretch>
+                  </pic:blipFill>
+                  <pic:spPr>
+                    <a:xfrm>
+                      <a:off x="0" y="0"/>
+                      <a:ext cx="4697674" cy="2820110"/>
+                    </a:xfrm>
+                    <a:prstGeom prst="rect">
+                      <a:avLst/>
+                    </a:prstGeom>
+                  </pic:spPr>
+                </pic:pic>
+              </a:graphicData>
+            </a:graphic>
+          </wp:inline>
+        </w:drawing>
+      </w:r>
+    </w:p>
+    <w:p/>
+    <w:p/>
+    <w:p/>
+    <w:p/>
+    <w:p/>
+    <w:p/>
+    <w:p/>
     <w:p>
       <w:pPr>
         <w:pStyle w:val="ListParagraph"/>
@@ -200,6 +116,130 @@
         <w:t>years of service for each rank?</w:t>
       </w:r>
     </w:p>
+    <w:p/>
+    <w:p>
+      <w:pPr>
+        <w:ind w:left="720"/>
+      </w:pPr>
+      <w:r>
+        <w:rPr>
+          <w:noProof/>
+        </w:rPr>
+        <w:drawing>
+          <wp:anchor distT="0" distB="0" distL="114300" distR="114300" simplePos="0" relativeHeight="251658240" behindDoc="0" locked="0" layoutInCell="1" allowOverlap="1">
+            <wp:simplePos x="0" y="0"/>
+            <wp:positionH relativeFrom="column">
+              <wp:posOffset>457200</wp:posOffset>
+            </wp:positionH>
+            <wp:positionV relativeFrom="paragraph">
+              <wp:posOffset>-1270</wp:posOffset>
+            </wp:positionV>
+            <wp:extent cx="1549400" cy="527050"/>
+            <wp:effectExtent l="0" t="0" r="0" b="6350"/>
+            <wp:wrapSquare wrapText="bothSides"/>
+            <wp:docPr id="3" name="Picture 3"/>
+            <wp:cNvGraphicFramePr>
+              <a:graphicFrameLocks xmlns:a="http://schemas.openxmlformats.org/drawingml/2006/main" noChangeAspect="1"/>
+            </wp:cNvGraphicFramePr>
+            <a:graphic xmlns:a="http://schemas.openxmlformats.org/drawingml/2006/main">
+              <a:graphicData uri="http://schemas.openxmlformats.org/drawingml/2006/picture">
+                <pic:pic xmlns:pic="http://schemas.openxmlformats.org/drawingml/2006/picture">
+                  <pic:nvPicPr>
+                    <pic:cNvPr id="3" name="Problem1 Q2 avg time.JPG"/>
+                    <pic:cNvPicPr/>
+                  </pic:nvPicPr>
+                  <pic:blipFill>
+                    <a:blip r:embed="rId7">
+                      <a:extLst>
+                        <a:ext uri="{28A0092B-C50C-407E-A947-70E740481C1C}">
+                          <a14:useLocalDpi xmlns:a14="http://schemas.microsoft.com/office/drawing/2010/main" val="0"/>
+                        </a:ext>
+                      </a:extLst>
+                    </a:blip>
+                    <a:stretch>
+                      <a:fillRect/>
+                    </a:stretch>
+                  </pic:blipFill>
+                  <pic:spPr>
+                    <a:xfrm>
+                      <a:off x="0" y="0"/>
+                      <a:ext cx="1549400" cy="527050"/>
+                    </a:xfrm>
+                    <a:prstGeom prst="rect">
+                      <a:avLst/>
+                    </a:prstGeom>
+                  </pic:spPr>
+                </pic:pic>
+              </a:graphicData>
+            </a:graphic>
+          </wp:anchor>
+        </w:drawing>
+      </w:r>
+      <w:r>
+        <w:t xml:space="preserve">To the right, I have a table with the average </w:t>
+      </w:r>
+      <w:r>
+        <w:t>years of service for each rank, and below is a graph with years of service vs. salary in terms of rank. In summary, assistant professors do not make very much money and only stay assistant professors for a maximum of about 5 years; associate professors make a little more money than assistant professors and stay associate professors for 11 years on average; and full professors make much more money that assistant and associate professors and stay full professors for much longer.</w:t>
+      </w:r>
+    </w:p>
+    <w:p/>
+    <w:p>
+      <w:pPr>
+        <w:jc w:val="center"/>
+      </w:pPr>
+      <w:r>
+        <w:rPr>
+          <w:noProof/>
+        </w:rPr>
+        <w:lastRenderedPageBreak/>
+        <w:drawing>
+          <wp:inline distT="0" distB="0" distL="0" distR="0">
+            <wp:extent cx="4653123" cy="2793365"/>
+            <wp:effectExtent l="0" t="0" r="0" b="6985"/>
+            <wp:docPr id="2" name="Picture 2"/>
+            <wp:cNvGraphicFramePr>
+              <a:graphicFrameLocks xmlns:a="http://schemas.openxmlformats.org/drawingml/2006/main" noChangeAspect="1"/>
+            </wp:cNvGraphicFramePr>
+            <a:graphic xmlns:a="http://schemas.openxmlformats.org/drawingml/2006/main">
+              <a:graphicData uri="http://schemas.openxmlformats.org/drawingml/2006/picture">
+                <pic:pic xmlns:pic="http://schemas.openxmlformats.org/drawingml/2006/picture">
+                  <pic:nvPicPr>
+                    <pic:cNvPr id="2" name="Problem1 Q2.jpeg"/>
+                    <pic:cNvPicPr/>
+                  </pic:nvPicPr>
+                  <pic:blipFill>
+                    <a:blip r:embed="rId8">
+                      <a:extLst>
+                        <a:ext uri="{28A0092B-C50C-407E-A947-70E740481C1C}">
+                          <a14:useLocalDpi xmlns:a14="http://schemas.microsoft.com/office/drawing/2010/main" val="0"/>
+                        </a:ext>
+                      </a:extLst>
+                    </a:blip>
+                    <a:stretch>
+                      <a:fillRect/>
+                    </a:stretch>
+                  </pic:blipFill>
+                  <pic:spPr>
+                    <a:xfrm>
+                      <a:off x="0" y="0"/>
+                      <a:ext cx="4657954" cy="2796265"/>
+                    </a:xfrm>
+                    <a:prstGeom prst="rect">
+                      <a:avLst/>
+                    </a:prstGeom>
+                  </pic:spPr>
+                </pic:pic>
+              </a:graphicData>
+            </a:graphic>
+          </wp:inline>
+        </w:drawing>
+      </w:r>
+    </w:p>
+    <w:p>
+      <w:pPr>
+        <w:jc w:val="center"/>
+      </w:pPr>
+    </w:p>
     <w:p>
       <w:pPr>
         <w:pStyle w:val="ListParagraph"/>
@@ -216,6 +256,15 @@
       </w:r>
     </w:p>
     <w:p/>
+    <w:p>
+      <w:pPr>
+        <w:ind w:left="720"/>
+      </w:pPr>
+      <w:bookmarkStart w:id="0" w:name="_GoBack"/>
+      <w:bookmarkEnd w:id="0"/>
+    </w:p>
+    <w:p/>
+    <w:p/>
     <w:p/>
     <w:p>
       <w:r>
@@ -240,8 +289,6 @@
       <w:r>
         <w:t>es housing prices from the 1970</w:t>
       </w:r>
-      <w:bookmarkStart w:id="0" w:name="_GoBack"/>
-      <w:bookmarkEnd w:id="0"/>
       <w:r>
         <w:t>s. To access this data</w:t>
       </w:r>
@@ -425,7 +472,6 @@
         </w:numPr>
       </w:pPr>
       <w:r>
-        <w:lastRenderedPageBreak/>
         <w:t>How good is your fit?</w:t>
       </w:r>
     </w:p>
@@ -438,6 +484,7 @@
         </w:numPr>
       </w:pPr>
       <w:r>
+        <w:lastRenderedPageBreak/>
         <w:t>Predict prices for a random 10% of the houses contained in the data and compare to actual values. What is the mean and st</w:t>
       </w:r>
       <w:r>
@@ -1838,7 +1885,7 @@
 </file>
 
 <file path=customXml/itemProps1.xml><?xml version="1.0" encoding="utf-8"?>
-<ds:datastoreItem xmlns:ds="http://schemas.openxmlformats.org/officeDocument/2006/customXml" ds:itemID="{137B6359-9337-44EB-9CE6-8FAB70FE9CF9}">
+<ds:datastoreItem xmlns:ds="http://schemas.openxmlformats.org/officeDocument/2006/customXml" ds:itemID="{FA890ED9-AA01-4C41-82E6-3B1BC36F40B5}">
   <ds:schemaRefs>
     <ds:schemaRef ds:uri="http://schemas.openxmlformats.org/officeDocument/2006/bibliography"/>
   </ds:schemaRefs>

</xml_diff>

<commit_message>
Added graph files and table pictures, modified word doc and code
</commit_message>
<xml_diff>
--- a/Assignment 4 graphs and questions.docx
+++ b/Assignment 4 graphs and questions.docx
@@ -81,7 +81,7 @@
                   <pic:spPr>
                     <a:xfrm>
                       <a:off x="0" y="0"/>
-                      <a:ext cx="4697674" cy="2820110"/>
+                      <a:ext cx="4684856" cy="2812415"/>
                     </a:xfrm>
                     <a:prstGeom prst="rect">
                       <a:avLst/>
@@ -222,7 +222,7 @@
                   <pic:spPr>
                     <a:xfrm>
                       <a:off x="0" y="0"/>
-                      <a:ext cx="4657954" cy="2796265"/>
+                      <a:ext cx="4653123" cy="2793365"/>
                     </a:xfrm>
                     <a:prstGeom prst="rect">
                       <a:avLst/>
@@ -260,11 +260,152 @@
       <w:pPr>
         <w:ind w:left="720"/>
       </w:pPr>
+      <w:r>
+        <w:t>To the right, I have a table with the average years of service for</w:t>
+      </w:r>
+      <w:r>
+        <w:t xml:space="preserve"> each discipline</w:t>
+      </w:r>
+      <w:r>
+        <w:t>, and below is a graph with years of ser</w:t>
+      </w:r>
+      <w:r>
+        <w:t>vice vs. salary in terms of discipline</w:t>
+      </w:r>
+      <w:r>
+        <w:t>.</w:t>
+      </w:r>
+      <w:r>
+        <w:rPr>
+          <w:noProof/>
+        </w:rPr>
+        <w:drawing>
+          <wp:anchor distT="0" distB="0" distL="114300" distR="114300" simplePos="0" relativeHeight="251659264" behindDoc="0" locked="0" layoutInCell="1" allowOverlap="1">
+            <wp:simplePos x="0" y="0"/>
+            <wp:positionH relativeFrom="column">
+              <wp:posOffset>457200</wp:posOffset>
+            </wp:positionH>
+            <wp:positionV relativeFrom="paragraph">
+              <wp:posOffset>-2540</wp:posOffset>
+            </wp:positionV>
+            <wp:extent cx="1593850" cy="400050"/>
+            <wp:effectExtent l="0" t="0" r="6350" b="0"/>
+            <wp:wrapSquare wrapText="bothSides"/>
+            <wp:docPr id="5" name="Picture 5"/>
+            <wp:cNvGraphicFramePr>
+              <a:graphicFrameLocks xmlns:a="http://schemas.openxmlformats.org/drawingml/2006/main" noChangeAspect="1"/>
+            </wp:cNvGraphicFramePr>
+            <a:graphic xmlns:a="http://schemas.openxmlformats.org/drawingml/2006/main">
+              <a:graphicData uri="http://schemas.openxmlformats.org/drawingml/2006/picture">
+                <pic:pic xmlns:pic="http://schemas.openxmlformats.org/drawingml/2006/picture">
+                  <pic:nvPicPr>
+                    <pic:cNvPr id="5" name="Problem1 Q3 avg time.JPG"/>
+                    <pic:cNvPicPr/>
+                  </pic:nvPicPr>
+                  <pic:blipFill>
+                    <a:blip r:embed="rId9">
+                      <a:extLst>
+                        <a:ext uri="{28A0092B-C50C-407E-A947-70E740481C1C}">
+                          <a14:useLocalDpi xmlns:a14="http://schemas.microsoft.com/office/drawing/2010/main" val="0"/>
+                        </a:ext>
+                      </a:extLst>
+                    </a:blip>
+                    <a:stretch>
+                      <a:fillRect/>
+                    </a:stretch>
+                  </pic:blipFill>
+                  <pic:spPr>
+                    <a:xfrm>
+                      <a:off x="0" y="0"/>
+                      <a:ext cx="1593850" cy="400050"/>
+                    </a:xfrm>
+                    <a:prstGeom prst="rect">
+                      <a:avLst/>
+                    </a:prstGeom>
+                  </pic:spPr>
+                </pic:pic>
+              </a:graphicData>
+            </a:graphic>
+          </wp:anchor>
+        </w:drawing>
+      </w:r>
+      <w:r>
+        <w:t xml:space="preserve"> </w:t>
+      </w:r>
+      <w:r>
+        <w:t xml:space="preserve">Professors in each discipline start out making around the same amount of money, but as time goes on, discipline B ends </w:t>
+      </w:r>
+      <w:r>
+        <w:t xml:space="preserve">up making </w:t>
+      </w:r>
+      <w:r>
+        <w:t xml:space="preserve">much </w:t>
+      </w:r>
+      <w:r>
+        <w:t>more money over time, despite professors in discipline A working for longer.</w:t>
+      </w:r>
+      <w:r>
+        <w:t xml:space="preserve"> Professors in discipline A rarely get raises.</w:t>
+      </w:r>
+    </w:p>
+    <w:p/>
+    <w:p>
+      <w:pPr>
+        <w:jc w:val="center"/>
+      </w:pPr>
+      <w:r>
+        <w:rPr>
+          <w:noProof/>
+        </w:rPr>
+        <w:drawing>
+          <wp:inline distT="0" distB="0" distL="0" distR="0">
+            <wp:extent cx="4546600" cy="2729416"/>
+            <wp:effectExtent l="0" t="0" r="6350" b="0"/>
+            <wp:docPr id="4" name="Picture 4"/>
+            <wp:cNvGraphicFramePr>
+              <a:graphicFrameLocks xmlns:a="http://schemas.openxmlformats.org/drawingml/2006/main" noChangeAspect="1"/>
+            </wp:cNvGraphicFramePr>
+            <a:graphic xmlns:a="http://schemas.openxmlformats.org/drawingml/2006/main">
+              <a:graphicData uri="http://schemas.openxmlformats.org/drawingml/2006/picture">
+                <pic:pic xmlns:pic="http://schemas.openxmlformats.org/drawingml/2006/picture">
+                  <pic:nvPicPr>
+                    <pic:cNvPr id="4" name="Problem1 Q3.jpeg"/>
+                    <pic:cNvPicPr/>
+                  </pic:nvPicPr>
+                  <pic:blipFill>
+                    <a:blip r:embed="rId10">
+                      <a:extLst>
+                        <a:ext uri="{28A0092B-C50C-407E-A947-70E740481C1C}">
+                          <a14:useLocalDpi xmlns:a14="http://schemas.microsoft.com/office/drawing/2010/main" val="0"/>
+                        </a:ext>
+                      </a:extLst>
+                    </a:blip>
+                    <a:stretch>
+                      <a:fillRect/>
+                    </a:stretch>
+                  </pic:blipFill>
+                  <pic:spPr>
+                    <a:xfrm>
+                      <a:off x="0" y="0"/>
+                      <a:ext cx="4593660" cy="2757667"/>
+                    </a:xfrm>
+                    <a:prstGeom prst="rect">
+                      <a:avLst/>
+                    </a:prstGeom>
+                  </pic:spPr>
+                </pic:pic>
+              </a:graphicData>
+            </a:graphic>
+          </wp:inline>
+        </w:drawing>
+      </w:r>
+    </w:p>
+    <w:p/>
+    <w:p/>
+    <w:p>
       <w:bookmarkStart w:id="0" w:name="_GoBack"/>
       <w:bookmarkEnd w:id="0"/>
     </w:p>
-    <w:p/>
-    <w:p/>
     <w:p/>
     <w:p>
       <w:r>
@@ -272,6 +413,7 @@
           <w:b/>
           <w:bCs/>
         </w:rPr>
+        <w:lastRenderedPageBreak/>
         <w:t>Problem 2</w:t>
       </w:r>
     </w:p>
@@ -484,12 +626,34 @@
         </w:numPr>
       </w:pPr>
       <w:r>
-        <w:lastRenderedPageBreak/>
         <w:t>Predict prices for a random 10% of the houses contained in the data and compare to actual values. What is the mean and st</w:t>
       </w:r>
       <w:r>
         <w:t>andard deviation of the errors?</w:t>
       </w:r>
+    </w:p>
+    <w:p/>
+    <w:p/>
+    <w:p/>
+    <w:p/>
+    <w:p/>
+    <w:p/>
+    <w:p/>
+    <w:p/>
+    <w:p/>
+    <w:p/>
+    <w:p>
+      <w:r>
+        <w:t xml:space="preserve">All files and graphs can be found on my GitHub: </w:t>
+      </w:r>
+      <w:hyperlink r:id="rId11" w:history="1">
+        <w:r>
+          <w:rPr>
+            <w:rStyle w:val="Hyperlink"/>
+          </w:rPr>
+          <w:t>https://github.com/gingerchic21/DSCI401</w:t>
+        </w:r>
+      </w:hyperlink>
     </w:p>
     <w:sectPr>
       <w:pgSz w:w="12240" w:h="15840" w:code="1"/>
@@ -1885,7 +2049,7 @@
 </file>
 
 <file path=customXml/itemProps1.xml><?xml version="1.0" encoding="utf-8"?>
-<ds:datastoreItem xmlns:ds="http://schemas.openxmlformats.org/officeDocument/2006/customXml" ds:itemID="{FA890ED9-AA01-4C41-82E6-3B1BC36F40B5}">
+<ds:datastoreItem xmlns:ds="http://schemas.openxmlformats.org/officeDocument/2006/customXml" ds:itemID="{25DD1887-ADC5-48F1-A285-E4651145CEC8}">
   <ds:schemaRefs>
     <ds:schemaRef ds:uri="http://schemas.openxmlformats.org/officeDocument/2006/bibliography"/>
   </ds:schemaRefs>

</xml_diff>

<commit_message>
Modified word doc and plot1 for problem2
</commit_message>
<xml_diff>
--- a/Assignment 4 graphs and questions.docx
+++ b/Assignment 4 graphs and questions.docx
@@ -3,6 +3,8 @@
 <w:document xmlns:wpc="http://schemas.microsoft.com/office/word/2010/wordprocessingCanvas" xmlns:cx="http://schemas.microsoft.com/office/drawing/2014/chartex" xmlns:cx1="http://schemas.microsoft.com/office/drawing/2015/9/8/chartex" xmlns:cx2="http://schemas.microsoft.com/office/drawing/2015/10/21/chartex" xmlns:cx3="http://schemas.microsoft.com/office/drawing/2016/5/9/chartex" xmlns:cx4="http://schemas.microsoft.com/office/drawing/2016/5/10/chartex" xmlns:cx5="http://schemas.microsoft.com/office/drawing/2016/5/11/chartex" xmlns:cx6="http://schemas.microsoft.com/office/drawing/2016/5/12/chartex" xmlns:cx7="http://schemas.microsoft.com/office/drawing/2016/5/13/chartex" xmlns:cx8="http://schemas.microsoft.com/office/drawing/2016/5/14/chartex" xmlns:mc="http://schemas.openxmlformats.org/markup-compatibility/2006" xmlns:o="urn:schemas-microsoft-com:office:office" xmlns:r="http://schemas.openxmlformats.org/officeDocument/2006/relationships" xmlns:m="http://schemas.openxmlformats.org/officeDocument/2006/math" xmlns:v="urn:schemas-microsoft-com:vml" xmlns:wp14="http://schemas.microsoft.com/office/word/2010/wordprocessingDrawing" xmlns:wp="http://schemas.openxmlformats.org/drawingml/2006/wordprocessingDrawing" xmlns:w10="urn:schemas-microsoft-com:office:word" xmlns:w="http://schemas.openxmlformats.org/wordprocessingml/2006/main" xmlns:w14="http://schemas.microsoft.com/office/word/2010/wordml" xmlns:w15="http://schemas.microsoft.com/office/word/2012/wordml" xmlns:w16se="http://schemas.microsoft.com/office/word/2015/wordml/symex" xmlns:wpg="http://schemas.microsoft.com/office/word/2010/wordprocessingGroup" xmlns:wpi="http://schemas.microsoft.com/office/word/2010/wordprocessingInk" xmlns:wne="http://schemas.microsoft.com/office/word/2006/wordml" xmlns:wps="http://schemas.microsoft.com/office/word/2010/wordprocessingShape" mc:Ignorable="w14 w15 w16se wp14">
   <w:body>
     <w:p>
+      <w:bookmarkStart w:id="0" w:name="_Hlk480660115"/>
+      <w:bookmarkEnd w:id="0"/>
       <w:r>
         <w:rPr>
           <w:b/>
@@ -477,6 +479,7 @@
     </w:p>
     <w:p/>
     <w:p/>
+    <w:p/>
     <w:p>
       <w:pPr>
         <w:ind w:firstLine="720"/>
@@ -490,12 +493,6 @@
         <w:ind w:firstLine="720"/>
       </w:pPr>
     </w:p>
-    <w:p>
-      <w:pPr>
-        <w:ind w:firstLine="720"/>
-      </w:pPr>
-    </w:p>
-    <w:p/>
     <w:p>
       <w:pPr>
         <w:jc w:val="center"/>
@@ -506,9 +503,9 @@
         </w:rPr>
         <w:drawing>
           <wp:inline distT="0" distB="0" distL="0" distR="0">
-            <wp:extent cx="4673600" cy="2543517"/>
-            <wp:effectExtent l="0" t="0" r="0" b="9525"/>
-            <wp:docPr id="6" name="Picture 6"/>
+            <wp:extent cx="4608798" cy="2508250"/>
+            <wp:effectExtent l="0" t="0" r="1905" b="6350"/>
+            <wp:docPr id="10" name="Picture 10"/>
             <wp:cNvGraphicFramePr>
               <a:graphicFrameLocks xmlns:a="http://schemas.openxmlformats.org/drawingml/2006/main" noChangeAspect="1"/>
             </wp:cNvGraphicFramePr>
@@ -516,7 +513,7 @@
               <a:graphicData uri="http://schemas.openxmlformats.org/drawingml/2006/picture">
                 <pic:pic xmlns:pic="http://schemas.openxmlformats.org/drawingml/2006/picture">
                   <pic:nvPicPr>
-                    <pic:cNvPr id="6" name="Problem2 Plot1.jpeg"/>
+                    <pic:cNvPr id="10" name="Problem2 Plot1.jpeg"/>
                     <pic:cNvPicPr/>
                   </pic:nvPicPr>
                   <pic:blipFill>
@@ -534,7 +531,7 @@
                   <pic:spPr>
                     <a:xfrm>
                       <a:off x="0" y="0"/>
-                      <a:ext cx="4686517" cy="2550547"/>
+                      <a:ext cx="4622411" cy="2515658"/>
                     </a:xfrm>
                     <a:prstGeom prst="rect">
                       <a:avLst/>
@@ -573,8 +570,6 @@
       <w:r>
         <w:t>. I can also hypothesize that the more NO2 in the air around the house, the less the house is worth. By using a trend line, I can also hypothesize that the safest distance from an employment center to live so that there is the least NO2 in the air possible is over 8 miles away.</w:t>
       </w:r>
-      <w:bookmarkStart w:id="0" w:name="_GoBack"/>
-      <w:bookmarkEnd w:id="0"/>
     </w:p>
     <w:p>
       <w:pPr>
@@ -641,9 +636,13 @@
       <w:r>
         <w:t>.</w:t>
       </w:r>
-    </w:p>
-    <w:p/>
-    <w:p/>
+      <w:r>
+        <w:t xml:space="preserve"> </w:t>
+      </w:r>
+      <w:r>
+        <w:t>This graph indicates that the more people of lower income status there are in a given population, the less the houses in the market are worth. I can hypothesize that the only houses the poorer people can afford are ones that aren’t worth very much, and that’s why the graph shows that trend. The graph also looks at the houses with 6 or less rooms in them. I can hypothesize from the graph that the houses with 6 or less rooms are both worth less than those with more rooms and the poorer people can mostly only afford houses with 6 or less rooms.</w:t>
+      </w:r>
+    </w:p>
     <w:p/>
     <w:p>
       <w:pPr>
@@ -696,6 +695,22 @@
         </w:drawing>
       </w:r>
     </w:p>
+    <w:p>
+      <w:pPr>
+        <w:ind w:left="720"/>
+      </w:pPr>
+      <w:r>
+        <w:t>This graph shows the mean distance the house is from 5 Boston employment centers vs. the percent of the lower status of the population with regards to the number of rooms per house.</w:t>
+      </w:r>
+      <w:r>
+        <w:t xml:space="preserve"> This graph show that poorer people usually live very close to an employment center. I can hypothesize from this graph and the above graphs that the houses closest to the employment centers are the cheapest, and therefore the only ones that poorer people can afford.</w:t>
+      </w:r>
+    </w:p>
+    <w:p>
+      <w:pPr>
+        <w:ind w:left="720"/>
+      </w:pPr>
+    </w:p>
     <w:p/>
     <w:p>
       <w:pPr>
@@ -706,6 +721,7 @@
         </w:numPr>
       </w:pPr>
       <w:r>
+        <w:lastRenderedPageBreak/>
         <w:t>Use regression modeling t</w:t>
       </w:r>
       <w:r>
@@ -777,13 +793,61 @@
     </w:p>
     <w:p/>
     <w:p/>
-    <w:p/>
-    <w:p/>
-    <w:p/>
-    <w:p/>
-    <w:p/>
-    <w:p/>
-    <w:p/>
+    <w:p>
+      <w:pPr>
+        <w:jc w:val="center"/>
+      </w:pPr>
+      <w:r>
+        <w:rPr>
+          <w:noProof/>
+        </w:rPr>
+        <w:drawing>
+          <wp:inline distT="0" distB="0" distL="0" distR="0" wp14:anchorId="78749250" wp14:editId="2B1DFF79">
+            <wp:extent cx="4608798" cy="2508250"/>
+            <wp:effectExtent l="0" t="0" r="1905" b="6350"/>
+            <wp:docPr id="11" name="Picture 11"/>
+            <wp:cNvGraphicFramePr>
+              <a:graphicFrameLocks xmlns:a="http://schemas.openxmlformats.org/drawingml/2006/main" noChangeAspect="1"/>
+            </wp:cNvGraphicFramePr>
+            <a:graphic xmlns:a="http://schemas.openxmlformats.org/drawingml/2006/main">
+              <a:graphicData uri="http://schemas.openxmlformats.org/drawingml/2006/picture">
+                <pic:pic xmlns:pic="http://schemas.openxmlformats.org/drawingml/2006/picture">
+                  <pic:nvPicPr>
+                    <pic:cNvPr id="10" name="Problem2 Plot1.jpeg"/>
+                    <pic:cNvPicPr/>
+                  </pic:nvPicPr>
+                  <pic:blipFill>
+                    <a:blip r:embed="rId11">
+                      <a:extLst>
+                        <a:ext uri="{28A0092B-C50C-407E-A947-70E740481C1C}">
+                          <a14:useLocalDpi xmlns:a14="http://schemas.microsoft.com/office/drawing/2010/main" val="0"/>
+                        </a:ext>
+                      </a:extLst>
+                    </a:blip>
+                    <a:stretch>
+                      <a:fillRect/>
+                    </a:stretch>
+                  </pic:blipFill>
+                  <pic:spPr>
+                    <a:xfrm>
+                      <a:off x="0" y="0"/>
+                      <a:ext cx="4622411" cy="2515658"/>
+                    </a:xfrm>
+                    <a:prstGeom prst="rect">
+                      <a:avLst/>
+                    </a:prstGeom>
+                  </pic:spPr>
+                </pic:pic>
+              </a:graphicData>
+            </a:graphic>
+          </wp:inline>
+        </w:drawing>
+      </w:r>
+    </w:p>
+    <w:p>
+      <w:bookmarkStart w:id="1" w:name="_GoBack"/>
+      <w:bookmarkEnd w:id="1"/>
+    </w:p>
     <w:p/>
     <w:p>
       <w:r>
@@ -2192,7 +2256,7 @@
 </file>
 
 <file path=customXml/itemProps1.xml><?xml version="1.0" encoding="utf-8"?>
-<ds:datastoreItem xmlns:ds="http://schemas.openxmlformats.org/officeDocument/2006/customXml" ds:itemID="{5E3BBC04-B21D-4FAE-A1BF-B7F0775E9DB4}">
+<ds:datastoreItem xmlns:ds="http://schemas.openxmlformats.org/officeDocument/2006/customXml" ds:itemID="{7652690D-B0D2-44B6-9099-6CD469DDE586}">
   <ds:schemaRefs>
     <ds:schemaRef ds:uri="http://schemas.openxmlformats.org/officeDocument/2006/bibliography"/>
   </ds:schemaRefs>

</xml_diff>